<commit_message>
lab1 done storage step
</commit_message>
<xml_diff>
--- a/Lab1.docx
+++ b/Lab1.docx
@@ -37,11 +37,19 @@
       <w:r>
         <w:t xml:space="preserve">Имя </w:t>
       </w:r>
-      <w:r>
-        <w:rPr>
-          <w:lang w:val="en-US"/>
-        </w:rPr>
-        <w:t>VNXe: VNXe-H1181</w:t>
+      <w:proofErr w:type="spellStart"/>
+      <w:r>
+        <w:rPr>
+          <w:lang w:val="en-US"/>
+        </w:rPr>
+        <w:t>VNXe</w:t>
+      </w:r>
+      <w:proofErr w:type="spellEnd"/>
+      <w:r>
+        <w:rPr>
+          <w:lang w:val="en-US"/>
+        </w:rPr>
+        <w:t>: VNXe-H1181</w:t>
       </w:r>
     </w:p>
     <w:p>
@@ -61,6 +69,9 @@
         <w:ind w:left="360"/>
       </w:pPr>
       <w:r>
+        <w:rPr>
+          <w:noProof/>
+        </w:rPr>
         <w:drawing>
           <wp:inline distT="0" distB="0" distL="0" distR="0" wp14:anchorId="47F253DF" wp14:editId="4694419B">
             <wp:extent cx="5940425" cy="1461770"/>
@@ -145,6 +156,9 @@
         <w:ind w:left="360"/>
       </w:pPr>
       <w:r>
+        <w:rPr>
+          <w:noProof/>
+        </w:rPr>
         <w:drawing>
           <wp:inline distT="0" distB="0" distL="0" distR="0" wp14:anchorId="67DA2413" wp14:editId="01EDF522">
             <wp:extent cx="5940425" cy="1950085"/>
@@ -194,14 +208,22 @@
         <w:t>Типы уведомлений:</w:t>
       </w:r>
       <w:r>
-        <w:t xml:space="preserve"> предупреждение и инормация</w:t>
-      </w:r>
+        <w:t xml:space="preserve"> предупреждение и </w:t>
+      </w:r>
+      <w:proofErr w:type="spellStart"/>
+      <w:r>
+        <w:t>инормация</w:t>
+      </w:r>
+      <w:proofErr w:type="spellEnd"/>
     </w:p>
     <w:p>
       <w:pPr>
         <w:ind w:left="360"/>
       </w:pPr>
       <w:r>
+        <w:rPr>
+          <w:noProof/>
+        </w:rPr>
         <w:drawing>
           <wp:inline distT="0" distB="0" distL="0" distR="0" wp14:anchorId="3FC5351D" wp14:editId="32973F74">
             <wp:extent cx="4247896" cy="1517073"/>
@@ -239,6 +261,9 @@
         </w:drawing>
       </w:r>
       <w:r>
+        <w:rPr>
+          <w:noProof/>
+        </w:rPr>
         <w:drawing>
           <wp:inline distT="0" distB="0" distL="0" distR="0" wp14:anchorId="43CBECB5" wp14:editId="0144BA9E">
             <wp:extent cx="2867425" cy="914528"/>
@@ -276,6 +301,9 @@
         </w:drawing>
       </w:r>
       <w:r>
+        <w:rPr>
+          <w:noProof/>
+        </w:rPr>
         <w:drawing>
           <wp:inline distT="0" distB="0" distL="0" distR="0" wp14:anchorId="03BAC9B4" wp14:editId="2FD8C2F4">
             <wp:extent cx="4982270" cy="952633"/>
@@ -337,6 +365,9 @@
         <w:ind w:left="360"/>
       </w:pPr>
       <w:r>
+        <w:rPr>
+          <w:noProof/>
+        </w:rPr>
         <w:drawing>
           <wp:inline distT="0" distB="0" distL="0" distR="0" wp14:anchorId="12353561" wp14:editId="19764959">
             <wp:extent cx="5940425" cy="2012950"/>
@@ -391,6 +422,9 @@
         <w:ind w:left="360"/>
       </w:pPr>
       <w:r>
+        <w:rPr>
+          <w:noProof/>
+        </w:rPr>
         <w:drawing>
           <wp:inline distT="0" distB="0" distL="0" distR="0" wp14:anchorId="66F56040" wp14:editId="6E7A6B89">
             <wp:extent cx="2800741" cy="1066949"/>
@@ -429,7 +463,451 @@
       </w:r>
     </w:p>
     <w:p/>
-    <w:p/>
+    <w:p>
+      <w:pPr>
+        <w:pStyle w:val="a3"/>
+        <w:rPr>
+          <w:lang w:val="en-US"/>
+        </w:rPr>
+      </w:pPr>
+      <w:r>
+        <w:t xml:space="preserve">Вопросы по </w:t>
+      </w:r>
+      <w:r>
+        <w:rPr>
+          <w:lang w:val="en-US"/>
+        </w:rPr>
+        <w:t>Storage</w:t>
+      </w:r>
+    </w:p>
+    <w:p>
+      <w:pPr>
+        <w:rPr>
+          <w:lang w:val="en-US"/>
+        </w:rPr>
+      </w:pPr>
+    </w:p>
+    <w:p>
+      <w:pPr>
+        <w:pStyle w:val="a5"/>
+        <w:numPr>
+          <w:ilvl w:val="0"/>
+          <w:numId w:val="2"/>
+        </w:numPr>
+      </w:pPr>
+      <w:r>
+        <w:t>Файловые системы:</w:t>
+      </w:r>
+    </w:p>
+    <w:p>
+      <w:pPr>
+        <w:pStyle w:val="a5"/>
+        <w:numPr>
+          <w:ilvl w:val="1"/>
+          <w:numId w:val="2"/>
+        </w:numPr>
+      </w:pPr>
+      <w:r>
+        <w:rPr>
+          <w:lang w:val="en-US"/>
+        </w:rPr>
+        <w:t>FileSystem00 – CIFS – 2 TB</w:t>
+      </w:r>
+    </w:p>
+    <w:p>
+      <w:pPr>
+        <w:pStyle w:val="a5"/>
+        <w:numPr>
+          <w:ilvl w:val="1"/>
+          <w:numId w:val="2"/>
+        </w:numPr>
+      </w:pPr>
+      <w:r>
+        <w:rPr>
+          <w:lang w:val="en-US"/>
+        </w:rPr>
+        <w:t>FileSystem01 – NFS – 1 TB</w:t>
+      </w:r>
+    </w:p>
+    <w:p>
+      <w:pPr>
+        <w:pStyle w:val="a5"/>
+        <w:numPr>
+          <w:ilvl w:val="0"/>
+          <w:numId w:val="2"/>
+        </w:numPr>
+      </w:pPr>
+      <w:r>
+        <w:t xml:space="preserve">Выделенные </w:t>
+      </w:r>
+      <w:r>
+        <w:rPr>
+          <w:lang w:val="en-US"/>
+        </w:rPr>
+        <w:t>LUN:</w:t>
+      </w:r>
+    </w:p>
+    <w:p>
+      <w:pPr>
+        <w:pStyle w:val="a5"/>
+        <w:numPr>
+          <w:ilvl w:val="1"/>
+          <w:numId w:val="2"/>
+        </w:numPr>
+      </w:pPr>
+      <w:r>
+        <w:rPr>
+          <w:lang w:val="en-US"/>
+        </w:rPr>
+        <w:t>LUN00</w:t>
+      </w:r>
+    </w:p>
+    <w:p>
+      <w:pPr>
+        <w:pStyle w:val="a5"/>
+        <w:numPr>
+          <w:ilvl w:val="1"/>
+          <w:numId w:val="2"/>
+        </w:numPr>
+      </w:pPr>
+      <w:proofErr w:type="spellStart"/>
+      <w:r>
+        <w:rPr>
+          <w:lang w:val="en-US"/>
+        </w:rPr>
+        <w:t>LUNGroup</w:t>
+      </w:r>
+      <w:proofErr w:type="spellEnd"/>
+      <w:r>
+        <w:rPr>
+          <w:lang w:val="en-US"/>
+        </w:rPr>
+        <w:t>-FC:</w:t>
+      </w:r>
+    </w:p>
+    <w:p>
+      <w:pPr>
+        <w:pStyle w:val="a5"/>
+        <w:numPr>
+          <w:ilvl w:val="2"/>
+          <w:numId w:val="2"/>
+        </w:numPr>
+      </w:pPr>
+      <w:r>
+        <w:rPr>
+          <w:lang w:val="en-US"/>
+        </w:rPr>
+        <w:t xml:space="preserve"> FC-00 – 200 GB</w:t>
+      </w:r>
+    </w:p>
+    <w:p>
+      <w:pPr>
+        <w:pStyle w:val="a5"/>
+        <w:numPr>
+          <w:ilvl w:val="2"/>
+          <w:numId w:val="2"/>
+        </w:numPr>
+      </w:pPr>
+      <w:r>
+        <w:rPr>
+          <w:lang w:val="en-US"/>
+        </w:rPr>
+        <w:t xml:space="preserve"> FC-01 – 100 GB</w:t>
+      </w:r>
+    </w:p>
+    <w:p>
+      <w:pPr>
+        <w:pStyle w:val="a5"/>
+        <w:numPr>
+          <w:ilvl w:val="1"/>
+          <w:numId w:val="2"/>
+        </w:numPr>
+      </w:pPr>
+      <w:proofErr w:type="spellStart"/>
+      <w:r>
+        <w:rPr>
+          <w:lang w:val="en-US"/>
+        </w:rPr>
+        <w:t>LUNGroup</w:t>
+      </w:r>
+      <w:proofErr w:type="spellEnd"/>
+      <w:r>
+        <w:rPr>
+          <w:lang w:val="en-US"/>
+        </w:rPr>
+        <w:t>-iSCSI:</w:t>
+      </w:r>
+    </w:p>
+    <w:p>
+      <w:pPr>
+        <w:pStyle w:val="a5"/>
+        <w:numPr>
+          <w:ilvl w:val="2"/>
+          <w:numId w:val="2"/>
+        </w:numPr>
+      </w:pPr>
+      <w:r>
+        <w:t xml:space="preserve">От 00 до 03 – по 512 </w:t>
+      </w:r>
+      <w:r>
+        <w:rPr>
+          <w:lang w:val="en-US"/>
+        </w:rPr>
+        <w:t>GB</w:t>
+      </w:r>
+      <w:r>
+        <w:t xml:space="preserve"> каждый</w:t>
+      </w:r>
+      <w:r>
+        <w:t xml:space="preserve"> – итог 2 </w:t>
+      </w:r>
+      <w:r>
+        <w:rPr>
+          <w:lang w:val="en-US"/>
+        </w:rPr>
+        <w:t>TB</w:t>
+      </w:r>
+    </w:p>
+    <w:p>
+      <w:r>
+        <w:drawing>
+          <wp:inline distT="0" distB="0" distL="0" distR="0" wp14:anchorId="6A5F3216" wp14:editId="3987942A">
+            <wp:extent cx="5940425" cy="2310130"/>
+            <wp:effectExtent l="0" t="0" r="3175" b="0"/>
+            <wp:docPr id="7" name="Рисунок 7"/>
+            <wp:cNvGraphicFramePr>
+              <a:graphicFrameLocks xmlns:a="http://schemas.openxmlformats.org/drawingml/2006/main" noChangeAspect="1"/>
+            </wp:cNvGraphicFramePr>
+            <a:graphic xmlns:a="http://schemas.openxmlformats.org/drawingml/2006/main">
+              <a:graphicData uri="http://schemas.openxmlformats.org/drawingml/2006/picture">
+                <pic:pic xmlns:pic="http://schemas.openxmlformats.org/drawingml/2006/picture">
+                  <pic:nvPicPr>
+                    <pic:cNvPr id="1" name=""/>
+                    <pic:cNvPicPr/>
+                  </pic:nvPicPr>
+                  <pic:blipFill>
+                    <a:blip r:embed="rId12"/>
+                    <a:stretch>
+                      <a:fillRect/>
+                    </a:stretch>
+                  </pic:blipFill>
+                  <pic:spPr>
+                    <a:xfrm>
+                      <a:off x="0" y="0"/>
+                      <a:ext cx="5940425" cy="2310130"/>
+                    </a:xfrm>
+                    <a:prstGeom prst="rect">
+                      <a:avLst/>
+                    </a:prstGeom>
+                  </pic:spPr>
+                </pic:pic>
+              </a:graphicData>
+            </a:graphic>
+          </wp:inline>
+        </w:drawing>
+      </w:r>
+    </w:p>
+    <w:p>
+      <w:pPr>
+        <w:pStyle w:val="a5"/>
+        <w:numPr>
+          <w:ilvl w:val="0"/>
+          <w:numId w:val="2"/>
+        </w:numPr>
+      </w:pPr>
+      <w:r>
+        <w:lastRenderedPageBreak/>
+        <w:t>Доступный пул хранения:</w:t>
+      </w:r>
+    </w:p>
+    <w:p>
+      <w:pPr>
+        <w:pStyle w:val="a5"/>
+        <w:numPr>
+          <w:ilvl w:val="1"/>
+          <w:numId w:val="2"/>
+        </w:numPr>
+      </w:pPr>
+      <w:proofErr w:type="spellStart"/>
+      <w:r>
+        <w:rPr>
+          <w:lang w:val="en-US"/>
+        </w:rPr>
+        <w:t>MultiTier</w:t>
+      </w:r>
+      <w:proofErr w:type="spellEnd"/>
+    </w:p>
+    <w:p>
+      <w:r>
+        <w:drawing>
+          <wp:inline distT="0" distB="0" distL="0" distR="0" wp14:anchorId="66DBFF5C" wp14:editId="20E05194">
+            <wp:extent cx="5477639" cy="1562318"/>
+            <wp:effectExtent l="0" t="0" r="8890" b="0"/>
+            <wp:docPr id="9" name="Рисунок 9"/>
+            <wp:cNvGraphicFramePr>
+              <a:graphicFrameLocks xmlns:a="http://schemas.openxmlformats.org/drawingml/2006/main" noChangeAspect="1"/>
+            </wp:cNvGraphicFramePr>
+            <a:graphic xmlns:a="http://schemas.openxmlformats.org/drawingml/2006/main">
+              <a:graphicData uri="http://schemas.openxmlformats.org/drawingml/2006/picture">
+                <pic:pic xmlns:pic="http://schemas.openxmlformats.org/drawingml/2006/picture">
+                  <pic:nvPicPr>
+                    <pic:cNvPr id="1" name=""/>
+                    <pic:cNvPicPr/>
+                  </pic:nvPicPr>
+                  <pic:blipFill>
+                    <a:blip r:embed="rId13"/>
+                    <a:stretch>
+                      <a:fillRect/>
+                    </a:stretch>
+                  </pic:blipFill>
+                  <pic:spPr>
+                    <a:xfrm>
+                      <a:off x="0" y="0"/>
+                      <a:ext cx="5477639" cy="1562318"/>
+                    </a:xfrm>
+                    <a:prstGeom prst="rect">
+                      <a:avLst/>
+                    </a:prstGeom>
+                  </pic:spPr>
+                </pic:pic>
+              </a:graphicData>
+            </a:graphic>
+          </wp:inline>
+        </w:drawing>
+      </w:r>
+    </w:p>
+    <w:p>
+      <w:pPr>
+        <w:pStyle w:val="a5"/>
+        <w:numPr>
+          <w:ilvl w:val="0"/>
+          <w:numId w:val="2"/>
+        </w:numPr>
+      </w:pPr>
+      <w:r>
+        <w:t xml:space="preserve">Поддержка </w:t>
+      </w:r>
+      <w:r>
+        <w:rPr>
+          <w:lang w:val="en-US"/>
+        </w:rPr>
+        <w:t xml:space="preserve">FAST VP: </w:t>
+      </w:r>
+    </w:p>
+    <w:p>
+      <w:pPr>
+        <w:pStyle w:val="a5"/>
+        <w:numPr>
+          <w:ilvl w:val="1"/>
+          <w:numId w:val="2"/>
+        </w:numPr>
+      </w:pPr>
+      <w:r>
+        <w:t>Присутствует</w:t>
+      </w:r>
+    </w:p>
+    <w:p>
+      <w:r>
+        <w:drawing>
+          <wp:inline distT="0" distB="0" distL="0" distR="0" wp14:anchorId="66915FBF" wp14:editId="7619BF83">
+            <wp:extent cx="5940425" cy="2468245"/>
+            <wp:effectExtent l="0" t="0" r="3175" b="8255"/>
+            <wp:docPr id="10" name="Рисунок 10"/>
+            <wp:cNvGraphicFramePr>
+              <a:graphicFrameLocks xmlns:a="http://schemas.openxmlformats.org/drawingml/2006/main" noChangeAspect="1"/>
+            </wp:cNvGraphicFramePr>
+            <a:graphic xmlns:a="http://schemas.openxmlformats.org/drawingml/2006/main">
+              <a:graphicData uri="http://schemas.openxmlformats.org/drawingml/2006/picture">
+                <pic:pic xmlns:pic="http://schemas.openxmlformats.org/drawingml/2006/picture">
+                  <pic:nvPicPr>
+                    <pic:cNvPr id="1" name=""/>
+                    <pic:cNvPicPr/>
+                  </pic:nvPicPr>
+                  <pic:blipFill>
+                    <a:blip r:embed="rId14"/>
+                    <a:stretch>
+                      <a:fillRect/>
+                    </a:stretch>
+                  </pic:blipFill>
+                  <pic:spPr>
+                    <a:xfrm>
+                      <a:off x="0" y="0"/>
+                      <a:ext cx="5940425" cy="2468245"/>
+                    </a:xfrm>
+                    <a:prstGeom prst="rect">
+                      <a:avLst/>
+                    </a:prstGeom>
+                  </pic:spPr>
+                </pic:pic>
+              </a:graphicData>
+            </a:graphic>
+          </wp:inline>
+        </w:drawing>
+      </w:r>
+    </w:p>
+    <w:p>
+      <w:pPr>
+        <w:pStyle w:val="a5"/>
+        <w:numPr>
+          <w:ilvl w:val="0"/>
+          <w:numId w:val="2"/>
+        </w:numPr>
+      </w:pPr>
+      <w:r>
+        <w:t xml:space="preserve">Резервные диски: </w:t>
+      </w:r>
+    </w:p>
+    <w:p>
+      <w:pPr>
+        <w:pStyle w:val="a5"/>
+        <w:numPr>
+          <w:ilvl w:val="1"/>
+          <w:numId w:val="2"/>
+        </w:numPr>
+      </w:pPr>
+      <w:r>
+        <w:t>10 дисков</w:t>
+      </w:r>
+    </w:p>
+    <w:p>
+      <w:r>
+        <w:drawing>
+          <wp:inline distT="0" distB="0" distL="0" distR="0" wp14:anchorId="3A884E9B" wp14:editId="6DDE27B0">
+            <wp:extent cx="5940425" cy="3546475"/>
+            <wp:effectExtent l="0" t="0" r="3175" b="0"/>
+            <wp:docPr id="11" name="Рисунок 11"/>
+            <wp:cNvGraphicFramePr>
+              <a:graphicFrameLocks xmlns:a="http://schemas.openxmlformats.org/drawingml/2006/main" noChangeAspect="1"/>
+            </wp:cNvGraphicFramePr>
+            <a:graphic xmlns:a="http://schemas.openxmlformats.org/drawingml/2006/main">
+              <a:graphicData uri="http://schemas.openxmlformats.org/drawingml/2006/picture">
+                <pic:pic xmlns:pic="http://schemas.openxmlformats.org/drawingml/2006/picture">
+                  <pic:nvPicPr>
+                    <pic:cNvPr id="1" name=""/>
+                    <pic:cNvPicPr/>
+                  </pic:nvPicPr>
+                  <pic:blipFill>
+                    <a:blip r:embed="rId15"/>
+                    <a:stretch>
+                      <a:fillRect/>
+                    </a:stretch>
+                  </pic:blipFill>
+                  <pic:spPr>
+                    <a:xfrm>
+                      <a:off x="0" y="0"/>
+                      <a:ext cx="5940425" cy="3546475"/>
+                    </a:xfrm>
+                    <a:prstGeom prst="rect">
+                      <a:avLst/>
+                    </a:prstGeom>
+                  </pic:spPr>
+                </pic:pic>
+              </a:graphicData>
+            </a:graphic>
+          </wp:inline>
+        </w:drawing>
+      </w:r>
+    </w:p>
     <w:sectPr>
       <w:pgSz w:w="11906" w:h="16838"/>
       <w:pgMar w:top="1134" w:right="850" w:bottom="1134" w:left="1701" w:header="708" w:footer="708" w:gutter="0"/>
@@ -531,8 +1009,103 @@
       </w:pPr>
     </w:lvl>
   </w:abstractNum>
+  <w:abstractNum w:abstractNumId="1" w15:restartNumberingAfterBreak="0">
+    <w:nsid w:val="63631F2A"/>
+    <w:multiLevelType w:val="multilevel"/>
+    <w:tmpl w:val="92D0C69A"/>
+    <w:lvl w:ilvl="0">
+      <w:start w:val="1"/>
+      <w:numFmt w:val="decimal"/>
+      <w:lvlText w:val="%1."/>
+      <w:lvlJc w:val="left"/>
+      <w:pPr>
+        <w:ind w:left="360" w:hanging="360"/>
+      </w:pPr>
+      <w:rPr>
+        <w:rFonts w:hint="default"/>
+      </w:rPr>
+    </w:lvl>
+    <w:lvl w:ilvl="1">
+      <w:start w:val="1"/>
+      <w:numFmt w:val="bullet"/>
+      <w:lvlText w:val=""/>
+      <w:lvlJc w:val="left"/>
+      <w:pPr>
+        <w:ind w:left="792" w:hanging="432"/>
+      </w:pPr>
+      <w:rPr>
+        <w:rFonts w:ascii="Symbol" w:hAnsi="Symbol" w:hint="default"/>
+      </w:rPr>
+    </w:lvl>
+    <w:lvl w:ilvl="2">
+      <w:start w:val="1"/>
+      <w:numFmt w:val="upperLetter"/>
+      <w:lvlText w:val="%3."/>
+      <w:lvlJc w:val="left"/>
+      <w:pPr>
+        <w:ind w:left="1224" w:hanging="504"/>
+      </w:pPr>
+    </w:lvl>
+    <w:lvl w:ilvl="3">
+      <w:start w:val="1"/>
+      <w:numFmt w:val="decimal"/>
+      <w:lvlText w:val="%1.%2.%3.%4."/>
+      <w:lvlJc w:val="left"/>
+      <w:pPr>
+        <w:ind w:left="1728" w:hanging="648"/>
+      </w:pPr>
+    </w:lvl>
+    <w:lvl w:ilvl="4">
+      <w:start w:val="1"/>
+      <w:numFmt w:val="decimal"/>
+      <w:lvlText w:val="%1.%2.%3.%4.%5."/>
+      <w:lvlJc w:val="left"/>
+      <w:pPr>
+        <w:ind w:left="2232" w:hanging="792"/>
+      </w:pPr>
+    </w:lvl>
+    <w:lvl w:ilvl="5">
+      <w:start w:val="1"/>
+      <w:numFmt w:val="decimal"/>
+      <w:lvlText w:val="%1.%2.%3.%4.%5.%6."/>
+      <w:lvlJc w:val="left"/>
+      <w:pPr>
+        <w:ind w:left="2736" w:hanging="936"/>
+      </w:pPr>
+    </w:lvl>
+    <w:lvl w:ilvl="6">
+      <w:start w:val="1"/>
+      <w:numFmt w:val="decimal"/>
+      <w:lvlText w:val="%1.%2.%3.%4.%5.%6.%7."/>
+      <w:lvlJc w:val="left"/>
+      <w:pPr>
+        <w:ind w:left="3240" w:hanging="1080"/>
+      </w:pPr>
+    </w:lvl>
+    <w:lvl w:ilvl="7">
+      <w:start w:val="1"/>
+      <w:numFmt w:val="decimal"/>
+      <w:lvlText w:val="%1.%2.%3.%4.%5.%6.%7.%8."/>
+      <w:lvlJc w:val="left"/>
+      <w:pPr>
+        <w:ind w:left="3744" w:hanging="1224"/>
+      </w:pPr>
+    </w:lvl>
+    <w:lvl w:ilvl="8">
+      <w:start w:val="1"/>
+      <w:numFmt w:val="decimal"/>
+      <w:lvlText w:val="%1.%2.%3.%4.%5.%6.%7.%8.%9."/>
+      <w:lvlJc w:val="left"/>
+      <w:pPr>
+        <w:ind w:left="4320" w:hanging="1440"/>
+      </w:pPr>
+    </w:lvl>
+  </w:abstractNum>
   <w:num w:numId="1">
     <w:abstractNumId w:val="0"/>
+  </w:num>
+  <w:num w:numId="2">
+    <w:abstractNumId w:val="1"/>
   </w:num>
 </w:numbering>
 </file>

</xml_diff>